<commit_message>
Modulo 5 Trabalhando com imagens Finalizando
</commit_message>
<xml_diff>
--- a/html5_css3_fundamentos/academico/estruturacao_de_texto.docx
+++ b/html5_css3_fundamentos/academico/estruturacao_de_texto.docx
@@ -23,6 +23,12 @@
   <office:automatic-styles>
     <style:style style:name="P1" style:family="paragraph" style:parent-style-name="Standard">
       <style:text-properties officeooo:rsid="000f7338" officeooo:paragraph-rsid="000f7338"/>
+    </style:style>
+    <style:style style:name="P2" style:family="paragraph" style:parent-style-name="Standard">
+      <style:text-properties officeooo:rsid="00108fca" officeooo:paragraph-rsid="00108fca"/>
+    </style:style>
+    <style:style style:name="P3" style:family="paragraph" style:parent-style-name="Standard">
+      <style:text-properties officeooo:rsid="0011dcaf" officeooo:paragraph-rsid="0011dcaf"/>
     </style:style>
   </office:automatic-styles>
   <office:body>
@@ -42,7 +48,21 @@
       <text:p text:style-name="P1"/>
       <text:p text:style-name="P1"/>
       <text:p text:style-name="P1"/>
-      <text:p text:style-name="P1"/>
+      <text:p text:style-name="P2">Modulo 5 Trabalhando com imagens</text:p>
+      <text:p text:style-name="P2"/>
+      <text:p text:style-name="P2">Vamos aprender o jeito correto de colocar imagens em páginas e como declarar legendas para elas.</text:p>
+      <text:p text:style-name="P2"/>
+      <text:p text:style-name="P2"/>
+      <text:p text:style-name="P2"/>
+      <text:p text:style-name="P3">Exibir Imagens</text:p>
+      <text:p text:style-name="P3">Utilize a tag &lt;img&gt;. Passe o caminho da imagem no atributo “src”. É uma boa prática sempre adicionar a descrição da imagem no atributo “alt”.</text:p>
+      <text:p text:style-name="P3"/>
+      <text:p text:style-name="P3">Adicionar mais significado ás imagens</text:p>
+      <text:p text:style-name="P3">Utilize a tag &lt;figure&gt; como contêiner das &lt;img&gt; e &lt;figcaption&gt;. &lt;figcaption&gt; serve como legenda da imagem.</text:p>
+      <text:p text:style-name="P2"/>
+      <text:p text:style-name="P2"/>
+      <text:p text:style-name="P2"/>
+      <text:p text:style-name="P2"/>
     </office:text>
   </office:body>
 </office:document-content>
@@ -51,11 +71,11 @@
 <file path=meta.xml><?xml version="1.0" encoding="utf-8"?>
 <office:document-meta xmlns:grddl="http://www.w3.org/2003/g/data-view#" xmlns:meta="urn:oasis:names:tc:opendocument:xmlns:meta:1.0" xmlns:office="urn:oasis:names:tc:opendocument:xmlns:office:1.0" xmlns:ooo="http://openoffice.org/2004/office" xmlns:xlink="http://www.w3.org/1999/xlink" xmlns:dc="http://purl.org/dc/elements/1.1/" office:version="1.3">
   <office:meta>
-    <dc:date>2022-01-03T01:04:35.868000000</dc:date>
-    <meta:editing-duration>PT45S</meta:editing-duration>
-    <meta:editing-cycles>1</meta:editing-cycles>
-    <meta:document-statistic meta:table-count="0" meta:image-count="0" meta:object-count="0" meta:page-count="1" meta:paragraph-count="4" meta:word-count="10" meta:character-count="85" meta:non-whitespace-character-count="79"/>
+    <dc:date>2022-01-03T02:01:11.735000000</dc:date>
+    <meta:editing-duration>PT57M20S</meta:editing-duration>
+    <meta:editing-cycles>3</meta:editing-cycles>
     <meta:generator>LibreOffice/7.2.2.2$Windows_X86_64 LibreOffice_project/02b2acce88a210515b4a5bb2e46cbfb63fe97d56</meta:generator>
+    <meta:document-statistic meta:table-count="0" meta:image-count="0" meta:object-count="0" meta:page-count="1" meta:paragraph-count="10" meta:word-count="79" meta:character-count="511" meta:non-whitespace-character-count="442"/>
   </office:meta>
 </office:document-meta>
 </file>
@@ -64,7 +84,7 @@
 <office:document-settings xmlns:office="urn:oasis:names:tc:opendocument:xmlns:office:1.0" xmlns:ooo="http://openoffice.org/2004/office" xmlns:xlink="http://www.w3.org/1999/xlink" xmlns:config="urn:oasis:names:tc:opendocument:xmlns:config:1.0" office:version="1.3">
   <office:settings>
     <config:config-item-set config:name="ooo:view-settings">
-      <config:config-item config:name="ViewAreaTop" config:type="long">0</config:config-item>
+      <config:config-item config:name="ViewAreaTop" config:type="long">4080</config:config-item>
       <config:config-item config:name="ViewAreaLeft" config:type="long">0</config:config-item>
       <config:config-item config:name="ViewAreaWidth" config:type="long">24456</config:config-item>
       <config:config-item config:name="ViewAreaHeight" config:type="long">10433</config:config-item>
@@ -73,12 +93,12 @@
       <config:config-item-map-indexed config:name="Views">
         <config:config-item-map-entry>
           <config:config-item config:name="ViewId" config:type="string">view2</config:config-item>
-          <config:config-item config:name="ViewLeft" config:type="long">3727</config:config-item>
-          <config:config-item config:name="ViewTop" config:type="long">6396</config:config-item>
+          <config:config-item config:name="ViewLeft" config:type="long">9308</config:config-item>
+          <config:config-item config:name="ViewTop" config:type="long">7370</config:config-item>
           <config:config-item config:name="VisibleLeft" config:type="long">0</config:config-item>
-          <config:config-item config:name="VisibleTop" config:type="long">0</config:config-item>
+          <config:config-item config:name="VisibleTop" config:type="long">4080</config:config-item>
           <config:config-item config:name="VisibleRight" config:type="long">24455</config:config-item>
-          <config:config-item config:name="VisibleBottom" config:type="long">10432</config:config-item>
+          <config:config-item config:name="VisibleBottom" config:type="long">14512</config:config-item>
           <config:config-item config:name="ZoomType" config:type="short">0</config:config-item>
           <config:config-item config:name="ViewLayoutColumns" config:type="short">1</config:config-item>
           <config:config-item config:name="ViewLayoutBookMode" config:type="boolean">false</config:config-item>
@@ -146,7 +166,7 @@
       <config:config-item config:name="UnxForceZeroExtLeading" config:type="boolean">false</config:config-item>
       <config:config-item config:name="UseOldPrinterMetrics" config:type="boolean">false</config:config-item>
       <config:config-item config:name="TabAtLeftIndentForParagraphsInList" config:type="boolean">false</config:config-item>
-      <config:config-item config:name="Rsid" config:type="int">1012536</config:config-item>
+      <config:config-item config:name="Rsid" config:type="int">1263024</config:config-item>
       <config:config-item config:name="MsWordCompTrailingBlanks" config:type="boolean">false</config:config-item>
       <config:config-item config:name="MathBaselineAlignment" config:type="boolean">false</config:config-item>
       <config:config-item config:name="InvertBorderSpacing" config:type="boolean">false</config:config-item>

</xml_diff>

<commit_message>
6 - Àncoras e Links
</commit_message>
<xml_diff>
--- a/html5_css3_fundamentos/academico/estruturacao_de_texto.docx
+++ b/html5_css3_fundamentos/academico/estruturacao_de_texto.docx
@@ -16,6 +16,7 @@
 <office:document-content xmlns:meta="urn:oasis:names:tc:opendocument:xmlns:meta:1.0" xmlns:office="urn:oasis:names:tc:opendocument:xmlns:office:1.0" xmlns:fo="urn:oasis:names:tc:opendocument:xmlns:xsl-fo-compatible:1.0" xmlns:ooo="http://openoffice.org/2004/office" xmlns:xlink="http://www.w3.org/1999/xlink" xmlns:dc="http://purl.org/dc/elements/1.1/" xmlns:style="urn:oasis:names:tc:opendocument:xmlns:style:1.0" xmlns:text="urn:oasis:names:tc:opendocument:xmlns:text:1.0" xmlns:draw="urn:oasis:names:tc:opendocument:xmlns:drawing:1.0" xmlns:dr3d="urn:oasis:names:tc:opendocument:xmlns:dr3d:1.0" xmlns:svg="urn:oasis:names:tc:opendocument:xmlns:svg-compatible:1.0" xmlns:chart="urn:oasis:names:tc:opendocument:xmlns:chart:1.0" xmlns:rpt="http://openoffice.org/2005/report" xmlns:table="urn:oasis:names:tc:opendocument:xmlns:table:1.0" xmlns:number="urn:oasis:names:tc:opendocument:xmlns:datastyle:1.0" xmlns:ooow="http://openoffice.org/2004/writer" xmlns:oooc="http://openoffice.org/2004/calc" xmlns:of="urn:oasis:names:tc:opendocument:xmlns:of:1.2" xmlns:tableooo="http://openoffice.org/2009/table" xmlns:calcext="urn:org:documentfoundation:names:experimental:calc:xmlns:calcext:1.0" xmlns:drawooo="http://openoffice.org/2010/draw" xmlns:loext="urn:org:documentfoundation:names:experimental:office:xmlns:loext:1.0" xmlns:field="urn:openoffice:names:experimental:ooo-ms-interop:xmlns:field:1.0" xmlns:math="http://www.w3.org/1998/Math/MathML" xmlns:form="urn:oasis:names:tc:opendocument:xmlns:form:1.0" xmlns:script="urn:oasis:names:tc:opendocument:xmlns:script:1.0" xmlns:dom="http://www.w3.org/2001/xml-events" xmlns:xforms="http://www.w3.org/2002/xforms" xmlns:xsd="http://www.w3.org/2001/XMLSchema" xmlns:xsi="http://www.w3.org/2001/XMLSchema-instance" xmlns:formx="urn:openoffice:names:experimental:ooxml-odf-interop:xmlns:form:1.0" xmlns:xhtml="http://www.w3.org/1999/xhtml" xmlns:grddl="http://www.w3.org/2003/g/data-view#" xmlns:css3t="http://www.w3.org/TR/css3-text/" xmlns:officeooo="http://openoffice.org/2009/office" office:version="1.3">
   <office:scripts/>
   <office:font-face-decls>
+    <style:font-face style:name="Consolas" svg:font-family="Consolas, 'Courier New', monospace"/>
     <style:font-face style:name="Liberation Serif" svg:font-family="'Liberation Serif'" style:font-family-generic="roman" style:font-pitch="variable"/>
     <style:font-face style:name="Segoe UI" svg:font-family="'Segoe UI'" style:font-family-generic="system" style:font-pitch="variable"/>
     <style:font-face style:name="Tahoma" svg:font-family="Tahoma" style:font-family-generic="system" style:font-pitch="variable"/>
@@ -29,6 +30,48 @@
     </style:style>
     <style:style style:name="P3" style:family="paragraph" style:parent-style-name="Standard">
       <style:text-properties officeooo:rsid="0011dcaf" officeooo:paragraph-rsid="0011dcaf"/>
+    </style:style>
+    <style:style style:name="P4" style:family="paragraph" style:parent-style-name="Standard">
+      <style:text-properties officeooo:rsid="0013e5b1" officeooo:paragraph-rsid="0013e5b1"/>
+    </style:style>
+    <style:style style:name="P5" style:family="paragraph" style:parent-style-name="Standard">
+      <style:text-properties officeooo:rsid="0013e5b1" officeooo:paragraph-rsid="0015a48b"/>
+    </style:style>
+    <style:style style:name="P6" style:family="paragraph" style:parent-style-name="Standard">
+      <style:text-properties officeooo:rsid="0015a48b" officeooo:paragraph-rsid="0015a48b"/>
+    </style:style>
+    <style:style style:name="P7" style:family="paragraph" style:parent-style-name="Standard">
+      <style:text-properties officeooo:rsid="00160534" officeooo:paragraph-rsid="00160534"/>
+    </style:style>
+    <style:style style:name="T1" style:family="text">
+      <style:text-properties fo:font-weight="bold" style:font-weight-asian="bold" style:font-weight-complex="bold"/>
+    </style:style>
+    <style:style style:name="T2" style:family="text">
+      <style:text-properties fo:color="#808080" loext:opacity="100%"/>
+    </style:style>
+    <style:style style:name="T3" style:family="text">
+      <style:text-properties fo:color="#808080" loext:opacity="100%" style:font-name="Consolas" fo:font-size="10.5pt" fo:font-weight="normal" fo:background-color="#1e1e1e" loext:char-shading-value="0"/>
+    </style:style>
+    <style:style style:name="T4" style:family="text">
+      <style:text-properties fo:color="#569cd6" loext:opacity="100%"/>
+    </style:style>
+    <style:style style:name="T5" style:family="text">
+      <style:text-properties fo:color="#569cd6" loext:opacity="100%" style:font-name="Consolas" fo:font-size="10.5pt" fo:font-weight="normal" fo:background-color="#1e1e1e" loext:char-shading-value="0"/>
+    </style:style>
+    <style:style style:name="T6" style:family="text">
+      <style:text-properties fo:color="#d4d4d4" loext:opacity="100%" style:font-name="Consolas" fo:font-size="10.5pt" fo:font-weight="normal" fo:background-color="#1e1e1e" loext:char-shading-value="0"/>
+    </style:style>
+    <style:style style:name="T7" style:family="text">
+      <style:text-properties fo:color="#9cdcfe" loext:opacity="100%"/>
+    </style:style>
+    <style:style style:name="T8" style:family="text">
+      <style:text-properties fo:color="#9cdcfe" loext:opacity="100%" style:font-name="Consolas" fo:font-size="10.5pt" fo:font-weight="normal" fo:background-color="#1e1e1e" loext:char-shading-value="0"/>
+    </style:style>
+    <style:style style:name="T9" style:family="text">
+      <style:text-properties fo:color="#ce9178" loext:opacity="100%"/>
+    </style:style>
+    <style:style style:name="T10" style:family="text">
+      <style:text-properties fo:color="#ce9178" loext:opacity="100%" style:font-name="Consolas" fo:font-size="10.5pt" fo:font-weight="normal" fo:background-color="#1e1e1e" loext:char-shading-value="0"/>
     </style:style>
   </office:automatic-styles>
   <office:body>
@@ -61,7 +104,54 @@
       <text:p text:style-name="P3">Utilize a tag &lt;figure&gt; como contêiner das &lt;img&gt; e &lt;figcaption&gt;. &lt;figcaption&gt; serve como legenda da imagem.</text:p>
       <text:p text:style-name="P2"/>
       <text:p text:style-name="P2"/>
-      <text:p text:style-name="P2"/>
+      <text:p text:style-name="P4">Resumo Modulo</text:p>
+      <text:p text:style-name="P4">6 - Àncoras e Links</text:p>
+      <text:p text:style-name="P4"/>
+      <text:p text:style-name="P4">
+        <text:span text:style-name="T1">Âncora </text:span>
+        – Utilizar a tag &lt;a&gt; com o atributo “href” 
+        <text:s/>
+        para enviar o usuário para outra seção do documento. Passe o “id” de um elemento com o “#”, como:
+      </text:p>
+      <text:p text:style-name="P4">&lt;a href=”#id-elemento”&gt;&lt;/a&gt;</text:p>
+      <text:p text:style-name="P4"/>
+      <text:p text:style-name="P4"/>
+      <text:p text:style-name="P5">Link – além de enviar o usuário para outra seção do documento se quisr abrir em uma nova aba utilize o “target” atributo e não esquecer de usar o rel</text:p>
+      <text:p text:style-name="P6">
+        veja um exemplo 
+        <text:span text:style-name="T1">abaixo</text:span>
+        :
+      </text:p>
+      <text:p text:style-name="P5">
+        <text:span text:style-name="T3">&lt;</text:span>
+        <text:span text:style-name="T5">a</text:span>
+        <text:span text:style-name="T6"> </text:span>
+        <text:span text:style-name="T8">href</text:span>
+        <text:span text:style-name="T6">=</text:span>
+        <text:span text:style-name="T10">"https://google.com"</text:span>
+        <text:span text:style-name="T6"> </text:span>
+        <text:span text:style-name="T8">rel</text:span>
+        <text:span text:style-name="T6">=</text:span>
+        <text:span text:style-name="T10">"noreferrer noopener"</text:span>
+        <text:span text:style-name="T6"> </text:span>
+        <text:span text:style-name="T8">target</text:span>
+        <text:span text:style-name="T6">=</text:span>
+        <text:span text:style-name="T10">"_blank"</text:span>
+        <text:span text:style-name="T3">&gt;</text:span>
+        <text:span text:style-name="T6">Google</text:span>
+        <text:span text:style-name="T3">&lt;/</text:span>
+        <text:span text:style-name="T5">a</text:span>
+        <text:span text:style-name="T3">&gt;</text:span>
+      </text:p>
+      <text:p text:style-name="P4"/>
+      <text:p text:style-name="P4"/>
+      <text:p text:style-name="P6">Download</text:p>
+      <text:p text:style-name="P6">Utilize a tag &lt;a&gt; com o atributo download=”nome-do-arquivo” para permitir download de qualquer arquivo dentro do servidor</text:p>
+      <text:p text:style-name="P6"/>
+      <text:p text:style-name="P6"/>
+      <text:p text:style-name="P7">Modulo 7: Nosso primeiro CSS</text:p>
+      <text:p text:style-name="P7"/>
+      <text:p text:style-name="P7"/>
       <text:p text:style-name="P2"/>
     </office:text>
   </office:body>
@@ -71,11 +161,11 @@
 <file path=meta.xml><?xml version="1.0" encoding="utf-8"?>
 <office:document-meta xmlns:grddl="http://www.w3.org/2003/g/data-view#" xmlns:meta="urn:oasis:names:tc:opendocument:xmlns:meta:1.0" xmlns:office="urn:oasis:names:tc:opendocument:xmlns:office:1.0" xmlns:ooo="http://openoffice.org/2004/office" xmlns:xlink="http://www.w3.org/1999/xlink" xmlns:dc="http://purl.org/dc/elements/1.1/" office:version="1.3">
   <office:meta>
-    <dc:date>2022-01-03T02:01:11.735000000</dc:date>
-    <meta:editing-duration>PT57M20S</meta:editing-duration>
-    <meta:editing-cycles>3</meta:editing-cycles>
+    <dc:date>2022-01-03T15:18:07.740000000</dc:date>
+    <meta:editing-duration>PT1H6M2S</meta:editing-duration>
+    <meta:editing-cycles>6</meta:editing-cycles>
     <meta:generator>LibreOffice/7.2.2.2$Windows_X86_64 LibreOffice_project/02b2acce88a210515b4a5bb2e46cbfb63fe97d56</meta:generator>
-    <meta:document-statistic meta:table-count="0" meta:image-count="0" meta:object-count="0" meta:page-count="1" meta:paragraph-count="10" meta:word-count="79" meta:character-count="511" meta:non-whitespace-character-count="442"/>
+    <meta:document-statistic meta:table-count="0" meta:image-count="0" meta:object-count="0" meta:page-count="1" meta:paragraph-count="20" meta:word-count="177" meta:character-count="1128" meta:non-whitespace-character-count="968"/>
   </office:meta>
 </office:document-meta>
 </file>
@@ -84,7 +174,7 @@
 <office:document-settings xmlns:office="urn:oasis:names:tc:opendocument:xmlns:office:1.0" xmlns:ooo="http://openoffice.org/2004/office" xmlns:xlink="http://www.w3.org/1999/xlink" xmlns:config="urn:oasis:names:tc:opendocument:xmlns:config:1.0" office:version="1.3">
   <office:settings>
     <config:config-item-set config:name="ooo:view-settings">
-      <config:config-item config:name="ViewAreaTop" config:type="long">4080</config:config-item>
+      <config:config-item config:name="ViewAreaTop" config:type="long">13453</config:config-item>
       <config:config-item config:name="ViewAreaLeft" config:type="long">0</config:config-item>
       <config:config-item config:name="ViewAreaWidth" config:type="long">24456</config:config-item>
       <config:config-item config:name="ViewAreaHeight" config:type="long">10433</config:config-item>
@@ -93,12 +183,12 @@
       <config:config-item-map-indexed config:name="Views">
         <config:config-item-map-entry>
           <config:config-item config:name="ViewId" config:type="string">view2</config:config-item>
-          <config:config-item config:name="ViewLeft" config:type="long">9308</config:config-item>
-          <config:config-item config:name="ViewTop" config:type="long">7370</config:config-item>
+          <config:config-item config:name="ViewLeft" config:type="long">3727</config:config-item>
+          <config:config-item config:name="ViewTop" config:type="long">23382</config:config-item>
           <config:config-item config:name="VisibleLeft" config:type="long">0</config:config-item>
-          <config:config-item config:name="VisibleTop" config:type="long">4080</config:config-item>
+          <config:config-item config:name="VisibleTop" config:type="long">13453</config:config-item>
           <config:config-item config:name="VisibleRight" config:type="long">24455</config:config-item>
-          <config:config-item config:name="VisibleBottom" config:type="long">14512</config:config-item>
+          <config:config-item config:name="VisibleBottom" config:type="long">23885</config:config-item>
           <config:config-item config:name="ZoomType" config:type="short">0</config:config-item>
           <config:config-item config:name="ViewLayoutColumns" config:type="short">1</config:config-item>
           <config:config-item config:name="ViewLayoutBookMode" config:type="boolean">false</config:config-item>
@@ -166,7 +256,7 @@
       <config:config-item config:name="UnxForceZeroExtLeading" config:type="boolean">false</config:config-item>
       <config:config-item config:name="UseOldPrinterMetrics" config:type="boolean">false</config:config-item>
       <config:config-item config:name="TabAtLeftIndentForParagraphsInList" config:type="boolean">false</config:config-item>
-      <config:config-item config:name="Rsid" config:type="int">1263024</config:config-item>
+      <config:config-item config:name="Rsid" config:type="int">1443124</config:config-item>
       <config:config-item config:name="MsWordCompTrailingBlanks" config:type="boolean">false</config:config-item>
       <config:config-item config:name="MathBaselineAlignment" config:type="boolean">false</config:config-item>
       <config:config-item config:name="InvertBorderSpacing" config:type="boolean">false</config:config-item>
@@ -219,6 +309,7 @@
 <file path=styles.xml><?xml version="1.0" encoding="utf-8"?>
 <office:document-styles xmlns:meta="urn:oasis:names:tc:opendocument:xmlns:meta:1.0" xmlns:office="urn:oasis:names:tc:opendocument:xmlns:office:1.0" xmlns:fo="urn:oasis:names:tc:opendocument:xmlns:xsl-fo-compatible:1.0" xmlns:ooo="http://openoffice.org/2004/office" xmlns:xlink="http://www.w3.org/1999/xlink" xmlns:dc="http://purl.org/dc/elements/1.1/" xmlns:style="urn:oasis:names:tc:opendocument:xmlns:style:1.0" xmlns:text="urn:oasis:names:tc:opendocument:xmlns:text:1.0" xmlns:draw="urn:oasis:names:tc:opendocument:xmlns:drawing:1.0" xmlns:dr3d="urn:oasis:names:tc:opendocument:xmlns:dr3d:1.0" xmlns:svg="urn:oasis:names:tc:opendocument:xmlns:svg-compatible:1.0" xmlns:chart="urn:oasis:names:tc:opendocument:xmlns:chart:1.0" xmlns:rpt="http://openoffice.org/2005/report" xmlns:table="urn:oasis:names:tc:opendocument:xmlns:table:1.0" xmlns:number="urn:oasis:names:tc:opendocument:xmlns:datastyle:1.0" xmlns:ooow="http://openoffice.org/2004/writer" xmlns:oooc="http://openoffice.org/2004/calc" xmlns:of="urn:oasis:names:tc:opendocument:xmlns:of:1.2" xmlns:tableooo="http://openoffice.org/2009/table" xmlns:calcext="urn:org:documentfoundation:names:experimental:calc:xmlns:calcext:1.0" xmlns:drawooo="http://openoffice.org/2010/draw" xmlns:loext="urn:org:documentfoundation:names:experimental:office:xmlns:loext:1.0" xmlns:field="urn:openoffice:names:experimental:ooo-ms-interop:xmlns:field:1.0" xmlns:math="http://www.w3.org/1998/Math/MathML" xmlns:form="urn:oasis:names:tc:opendocument:xmlns:form:1.0" xmlns:script="urn:oasis:names:tc:opendocument:xmlns:script:1.0" xmlns:dom="http://www.w3.org/2001/xml-events" xmlns:xhtml="http://www.w3.org/1999/xhtml" xmlns:grddl="http://www.w3.org/2003/g/data-view#" xmlns:css3t="http://www.w3.org/TR/css3-text/" xmlns:officeooo="http://openoffice.org/2009/office" office:version="1.3">
   <office:font-face-decls>
+    <style:font-face style:name="Consolas" svg:font-family="Consolas, 'Courier New', monospace"/>
     <style:font-face style:name="Liberation Serif" svg:font-family="'Liberation Serif'" style:font-family-generic="roman" style:font-pitch="variable"/>
     <style:font-face style:name="Segoe UI" svg:font-family="'Segoe UI'" style:font-family-generic="system" style:font-pitch="variable"/>
     <style:font-face style:name="Tahoma" svg:font-family="Tahoma" style:font-family-generic="system" style:font-pitch="variable"/>
@@ -226,14 +317,14 @@
   <office:styles>
     <style:default-style style:family="graphic">
       <style:graphic-properties svg:stroke-color="#3465a4" draw:fill-color="#729fcf" fo:wrap-option="no-wrap" draw:shadow-offset-x="0.3cm" draw:shadow-offset-y="0.3cm" draw:start-line-spacing-horizontal="0.283cm" draw:start-line-spacing-vertical="0.283cm" draw:end-line-spacing-horizontal="0.283cm" draw:end-line-spacing-vertical="0.283cm" style:flow-with-text="false"/>
-      <style:paragraph-properties style:text-autospace="ideograph-alpha" style:line-break="strict" style:writing-mode="lr-tb" style:font-independent-line-spacing="false">
+      <style:paragraph-properties style:text-autospace="ideograph-alpha" style:line-break="strict" style:font-independent-line-spacing="false">
         <style:tab-stops/>
       </style:paragraph-properties>
-      <style:text-properties style:use-window-font-color="true" loext:opacity="0%" style:font-name="Liberation Serif" fo:font-size="12pt" fo:language="none" fo:country="none" style:font-name-asian="Segoe UI" style:font-size-asian="12pt" style:language-asian="none" style:country-asian="none" style:font-name-complex="Tahoma" style:font-size-complex="12pt" style:language-complex="none" style:country-complex="none"/>
+      <style:text-properties fo:color="#000000" loext:opacity="100%" style:font-name="Liberation Serif" fo:font-size="12pt" fo:language="pt" fo:country="BR" style:font-name-asian="Segoe UI" style:font-size-asian="12pt" style:language-asian="zh" style:country-asian="CN" style:font-name-complex="Tahoma" style:font-size-complex="12pt" style:language-complex="hi" style:country-complex="IN"/>
     </style:default-style>
     <style:default-style style:family="paragraph">
       <style:paragraph-properties style:text-autospace="ideograph-alpha" style:punctuation-wrap="hanging" style:line-break="strict" style:writing-mode="page"/>
-      <style:text-properties fo:color="#000000" style:font-name="Liberation Serif" fo:font-size="12pt" fo:language="pt" fo:country="BR" style:font-name-asian="Segoe UI" style:font-size-asian="12pt" style:language-asian="zh" style:country-asian="CN" style:font-name-complex="Tahoma" style:font-size-complex="12pt" style:language-complex="hi" style:country-complex="IN"/>
+      <style:text-properties fo:color="#000000" loext:opacity="100%" style:font-name="Liberation Serif" fo:font-size="12pt" fo:language="pt" fo:country="BR" style:font-name-asian="Segoe UI" style:font-size-asian="12pt" style:language-asian="zh" style:country-asian="CN" style:font-name-complex="Tahoma" style:font-size-complex="12pt" style:language-complex="hi" style:country-complex="IN"/>
     </style:default-style>
     <style:default-style style:family="table">
       <style:table-properties table:border-model="separating"/>
@@ -243,52 +334,52 @@
     </style:default-style>
     <style:style style:name="Standard" style:family="paragraph" style:class="text"/>
     <text:outline-style style:name="Outline">
-      <text:outline-level-style text:level="1" style:num-format="">
-        <style:list-level-properties text:list-level-position-and-space-mode="label-alignment">
-          <style:list-level-label-alignment text:label-followed-by="listtab"/>
-        </style:list-level-properties>
-      </text:outline-level-style>
-      <text:outline-level-style text:level="2" style:num-format="">
-        <style:list-level-properties text:list-level-position-and-space-mode="label-alignment">
-          <style:list-level-label-alignment text:label-followed-by="listtab"/>
-        </style:list-level-properties>
-      </text:outline-level-style>
-      <text:outline-level-style text:level="3" style:num-format="">
-        <style:list-level-properties text:list-level-position-and-space-mode="label-alignment">
-          <style:list-level-label-alignment text:label-followed-by="listtab"/>
-        </style:list-level-properties>
-      </text:outline-level-style>
-      <text:outline-level-style text:level="4" style:num-format="">
-        <style:list-level-properties text:list-level-position-and-space-mode="label-alignment">
-          <style:list-level-label-alignment text:label-followed-by="listtab"/>
-        </style:list-level-properties>
-      </text:outline-level-style>
-      <text:outline-level-style text:level="5" style:num-format="">
-        <style:list-level-properties text:list-level-position-and-space-mode="label-alignment">
-          <style:list-level-label-alignment text:label-followed-by="listtab"/>
-        </style:list-level-properties>
-      </text:outline-level-style>
-      <text:outline-level-style text:level="6" style:num-format="">
-        <style:list-level-properties text:list-level-position-and-space-mode="label-alignment">
-          <style:list-level-label-alignment text:label-followed-by="listtab"/>
-        </style:list-level-properties>
-      </text:outline-level-style>
-      <text:outline-level-style text:level="7" style:num-format="">
-        <style:list-level-properties text:list-level-position-and-space-mode="label-alignment">
-          <style:list-level-label-alignment text:label-followed-by="listtab"/>
-        </style:list-level-properties>
-      </text:outline-level-style>
-      <text:outline-level-style text:level="8" style:num-format="">
-        <style:list-level-properties text:list-level-position-and-space-mode="label-alignment">
-          <style:list-level-label-alignment text:label-followed-by="listtab"/>
-        </style:list-level-properties>
-      </text:outline-level-style>
-      <text:outline-level-style text:level="9" style:num-format="">
-        <style:list-level-properties text:list-level-position-and-space-mode="label-alignment">
-          <style:list-level-label-alignment text:label-followed-by="listtab"/>
-        </style:list-level-properties>
-      </text:outline-level-style>
-      <text:outline-level-style text:level="10" style:num-format="">
+      <text:outline-level-style text:level="1" loext:num-list-format="%1%" style:num-format="">
+        <style:list-level-properties text:list-level-position-and-space-mode="label-alignment">
+          <style:list-level-label-alignment text:label-followed-by="listtab"/>
+        </style:list-level-properties>
+      </text:outline-level-style>
+      <text:outline-level-style text:level="2" loext:num-list-format="%2%" style:num-format="">
+        <style:list-level-properties text:list-level-position-and-space-mode="label-alignment">
+          <style:list-level-label-alignment text:label-followed-by="listtab"/>
+        </style:list-level-properties>
+      </text:outline-level-style>
+      <text:outline-level-style text:level="3" loext:num-list-format="%3%" style:num-format="">
+        <style:list-level-properties text:list-level-position-and-space-mode="label-alignment">
+          <style:list-level-label-alignment text:label-followed-by="listtab"/>
+        </style:list-level-properties>
+      </text:outline-level-style>
+      <text:outline-level-style text:level="4" loext:num-list-format="%4%" style:num-format="">
+        <style:list-level-properties text:list-level-position-and-space-mode="label-alignment">
+          <style:list-level-label-alignment text:label-followed-by="listtab"/>
+        </style:list-level-properties>
+      </text:outline-level-style>
+      <text:outline-level-style text:level="5" loext:num-list-format="%5%" style:num-format="">
+        <style:list-level-properties text:list-level-position-and-space-mode="label-alignment">
+          <style:list-level-label-alignment text:label-followed-by="listtab"/>
+        </style:list-level-properties>
+      </text:outline-level-style>
+      <text:outline-level-style text:level="6" loext:num-list-format="%6%" style:num-format="">
+        <style:list-level-properties text:list-level-position-and-space-mode="label-alignment">
+          <style:list-level-label-alignment text:label-followed-by="listtab"/>
+        </style:list-level-properties>
+      </text:outline-level-style>
+      <text:outline-level-style text:level="7" loext:num-list-format="%7%" style:num-format="">
+        <style:list-level-properties text:list-level-position-and-space-mode="label-alignment">
+          <style:list-level-label-alignment text:label-followed-by="listtab"/>
+        </style:list-level-properties>
+      </text:outline-level-style>
+      <text:outline-level-style text:level="8" loext:num-list-format="%8%" style:num-format="">
+        <style:list-level-properties text:list-level-position-and-space-mode="label-alignment">
+          <style:list-level-label-alignment text:label-followed-by="listtab"/>
+        </style:list-level-properties>
+      </text:outline-level-style>
+      <text:outline-level-style text:level="9" loext:num-list-format="%9%" style:num-format="">
+        <style:list-level-properties text:list-level-position-and-space-mode="label-alignment">
+          <style:list-level-label-alignment text:label-followed-by="listtab"/>
+        </style:list-level-properties>
+      </text:outline-level-style>
+      <text:outline-level-style text:level="10" loext:num-list-format="%10%" style:num-format="">
         <style:list-level-properties text:list-level-position-and-space-mode="label-alignment">
           <style:list-level-label-alignment text:label-followed-by="listtab"/>
         </style:list-level-properties>
@@ -300,15 +391,18 @@
   </office:styles>
   <office:automatic-styles>
     <style:page-layout style:name="Mpm1">
-      <style:page-layout-properties fo:page-width="21.001cm" fo:page-height="29.7cm" style:num-format="1" style:print-orientation="portrait" fo:margin-top="2cm" fo:margin-bottom="2cm" fo:margin-left="2cm" fo:margin-right="2cm" style:writing-mode="lr-tb" style:footnote-max-height="0cm" loext:margin-gutter="0cm">
+      <style:page-layout-properties fo:page-width="21.001cm" fo:page-height="29.7cm" style:num-format="1" style:print-orientation="portrait" fo:margin-top="2cm" fo:margin-bottom="2cm" fo:margin-left="2cm" fo:margin-right="2cm" style:writing-mode="lr-tb" style:layout-grid-color="#c0c0c0" style:layout-grid-lines="20" style:layout-grid-base-height="0.706cm" style:layout-grid-ruby-height="0.353cm" style:layout-grid-mode="none" style:layout-grid-ruby-below="false" style:layout-grid-print="false" style:layout-grid-display="false" style:footnote-max-height="0cm" loext:margin-gutter="0cm">
         <style:footnote-sep style:width="0.018cm" style:distance-before-sep="0.101cm" style:distance-after-sep="0.101cm" style:line-style="solid" style:adjustment="left" style:rel-width="25%" style:color="#000000"/>
       </style:page-layout-properties>
       <style:header-style/>
       <style:footer-style/>
     </style:page-layout>
+    <style:style style:name="Mdp1" style:family="drawing-page">
+      <style:drawing-page-properties draw:background-size="full"/>
+    </style:style>
   </office:automatic-styles>
   <office:master-styles>
-    <style:master-page style:name="Standard" style:page-layout-name="Mpm1"/>
+    <style:master-page style:name="Standard" style:page-layout-name="Mpm1" draw:style-name="Mdp1"/>
   </office:master-styles>
 </office:document-styles>
 </file>
</xml_diff>

<commit_message>
utima etapa do curso html e css
</commit_message>
<xml_diff>
--- a/html5_css3_fundamentos/academico/estruturacao_de_texto.docx
+++ b/html5_css3_fundamentos/academico/estruturacao_de_texto.docx
@@ -24,6 +24,42 @@
     <style:font-face style:name="Tahoma" svg:font-family="Tahoma" style:font-family-generic="system" style:font-pitch="variable"/>
   </office:font-face-decls>
   <office:automatic-styles>
+    <style:style style:name="Tabela1" style:family="table">
+      <style:table-properties style:width="17cm" table:align="margins"/>
+    </style:style>
+    <style:style style:name="Tabela1.A" style:family="table-column">
+      <style:table-column-properties style:column-width="5.667cm" style:rel-column-width="21845*"/>
+    </style:style>
+    <style:style style:name="Tabela1.A1" style:family="table-cell">
+      <style:table-cell-properties fo:padding="0.097cm" fo:border-left="0.05pt solid #000000" fo:border-right="none" fo:border-top="0.05pt solid #000000" fo:border-bottom="0.05pt solid #000000"/>
+    </style:style>
+    <style:style style:name="Tabela1.C1" style:family="table-cell">
+      <style:table-cell-properties fo:padding="0.097cm" fo:border="0.05pt solid #000000"/>
+    </style:style>
+    <style:style style:name="Tabela1.A2" style:family="table-cell">
+      <style:table-cell-properties fo:padding="0.097cm" fo:border-left="0.05pt solid #000000" fo:border-right="none" fo:border-top="none" fo:border-bottom="0.05pt solid #000000"/>
+    </style:style>
+    <style:style style:name="Tabela1.C2" style:family="table-cell">
+      <style:table-cell-properties fo:padding="0.097cm" fo:border-left="0.05pt solid #000000" fo:border-right="0.05pt solid #000000" fo:border-top="none" fo:border-bottom="0.05pt solid #000000"/>
+    </style:style>
+    <style:style style:name="Tabela2" style:family="table">
+      <style:table-properties style:width="17cm" table:align="margins"/>
+    </style:style>
+    <style:style style:name="Tabela2.A" style:family="table-column">
+      <style:table-column-properties style:column-width="5.667cm" style:rel-column-width="21845*"/>
+    </style:style>
+    <style:style style:name="Tabela2.A1" style:family="table-cell">
+      <style:table-cell-properties fo:padding="0.097cm" fo:border-left="0.05pt solid #000000" fo:border-right="none" fo:border-top="0.05pt solid #000000" fo:border-bottom="0.05pt solid #000000"/>
+    </style:style>
+    <style:style style:name="Tabela2.C1" style:family="table-cell">
+      <style:table-cell-properties fo:padding="0.097cm" fo:border="0.05pt solid #000000"/>
+    </style:style>
+    <style:style style:name="Tabela2.A2" style:family="table-cell">
+      <style:table-cell-properties fo:padding="0.097cm" fo:border-left="0.05pt solid #000000" fo:border-right="none" fo:border-top="none" fo:border-bottom="0.05pt solid #000000"/>
+    </style:style>
+    <style:style style:name="Tabela2.C2" style:family="table-cell">
+      <style:table-cell-properties fo:padding="0.097cm" fo:border-left="0.05pt solid #000000" fo:border-right="0.05pt solid #000000" fo:border-top="none" fo:border-bottom="0.05pt solid #000000"/>
+    </style:style>
     <style:style style:name="P1" style:family="paragraph" style:parent-style-name="Standard">
       <style:text-properties officeooo:rsid="000f7338" officeooo:paragraph-rsid="000f7338"/>
     </style:style>
@@ -52,28 +88,55 @@
       <style:text-properties officeooo:rsid="001baa55" officeooo:paragraph-rsid="001baa55"/>
     </style:style>
     <style:style style:name="P10" style:family="paragraph" style:parent-style-name="Standard">
-      <style:text-properties fo:font-weight="bold" officeooo:rsid="00166b92" officeooo:paragraph-rsid="001baa55" style:font-weight-asian="bold" style:font-weight-complex="bold"/>
+      <style:text-properties fo:font-weight="bold" officeooo:rsid="001d2408" officeooo:paragraph-rsid="001d2408" style:font-weight-asian="bold" style:font-weight-complex="bold"/>
     </style:style>
     <style:style style:name="P11" style:family="paragraph" style:parent-style-name="Standard">
-      <style:text-properties fo:font-weight="bold" officeooo:rsid="001d2408" officeooo:paragraph-rsid="001d2408" style:font-weight-asian="bold" style:font-weight-complex="bold"/>
+      <style:text-properties fo:font-weight="bold" officeooo:rsid="001ed9dd" officeooo:paragraph-rsid="001ed9dd" style:font-weight-asian="bold" style:font-weight-complex="bold"/>
     </style:style>
     <style:style style:name="P12" style:family="paragraph" style:parent-style-name="Standard">
-      <style:text-properties fo:font-weight="bold" officeooo:rsid="001ed9dd" officeooo:paragraph-rsid="001ed9dd" style:font-weight-asian="bold" style:font-weight-complex="bold"/>
+      <style:text-properties officeooo:rsid="001d2408" officeooo:paragraph-rsid="001d2408"/>
     </style:style>
     <style:style style:name="P13" style:family="paragraph" style:parent-style-name="Standard">
+      <style:text-properties officeooo:rsid="001ed9dd" officeooo:paragraph-rsid="001ed9dd"/>
+    </style:style>
+    <style:style style:name="P14" style:family="paragraph" style:parent-style-name="Standard">
+      <style:text-properties officeooo:rsid="001f7478" officeooo:paragraph-rsid="001f7478"/>
+    </style:style>
+    <style:style style:name="P15" style:family="paragraph" style:parent-style-name="Standard">
+      <style:text-properties fo:font-weight="bold" officeooo:rsid="001baa55" officeooo:paragraph-rsid="001baa55" style:font-weight-asian="bold" style:font-weight-complex="bold"/>
+    </style:style>
+    <style:style style:name="P16" style:family="paragraph" style:parent-style-name="Standard" style:list-style-name="L1">
       <style:text-properties officeooo:rsid="001d2408" officeooo:paragraph-rsid="001d2408"/>
     </style:style>
-    <style:style style:name="P14" style:family="paragraph" style:parent-style-name="Standard" style:list-style-name="L1">
-      <style:text-properties officeooo:rsid="001d2408" officeooo:paragraph-rsid="001d2408"/>
-    </style:style>
-    <style:style style:name="P15" style:family="paragraph" style:parent-style-name="Standard">
+    <style:style style:name="P17" style:family="paragraph" style:parent-style-name="Standard" style:list-style-name="L2">
       <style:text-properties officeooo:rsid="001ed9dd" officeooo:paragraph-rsid="001ed9dd"/>
     </style:style>
-    <style:style style:name="P16" style:family="paragraph" style:parent-style-name="Standard" style:list-style-name="L2">
+    <style:style style:name="P18" style:family="paragraph" style:parent-style-name="Standard">
       <style:text-properties officeooo:rsid="001ed9dd" officeooo:paragraph-rsid="001ed9dd"/>
     </style:style>
-    <style:style style:name="P17" style:family="paragraph" style:parent-style-name="Standard">
-      <style:text-properties officeooo:rsid="001f7478" officeooo:paragraph-rsid="001f7478"/>
+    <style:style style:name="P19" style:family="paragraph" style:parent-style-name="Standard">
+      <style:text-properties officeooo:rsid="002286e8" officeooo:paragraph-rsid="001ed9dd"/>
+    </style:style>
+    <style:style style:name="P20" style:family="paragraph" style:parent-style-name="Standard">
+      <style:text-properties officeooo:rsid="002286e8" officeooo:paragraph-rsid="002286e8"/>
+    </style:style>
+    <style:style style:name="P21" style:family="paragraph" style:parent-style-name="Standard">
+      <style:text-properties officeooo:rsid="0022e33a" officeooo:paragraph-rsid="0022e33a"/>
+    </style:style>
+    <style:style style:name="P22" style:family="paragraph" style:parent-style-name="Table_20_Contents">
+      <style:text-properties officeooo:rsid="002286e8" officeooo:paragraph-rsid="002286e8"/>
+    </style:style>
+    <style:style style:name="P23" style:family="paragraph" style:parent-style-name="Table_20_Contents">
+      <style:text-properties officeooo:rsid="0022e33a" officeooo:paragraph-rsid="0022e33a"/>
+    </style:style>
+    <style:style style:name="P24" style:family="paragraph" style:parent-style-name="Table_20_Contents">
+      <style:text-properties officeooo:paragraph-rsid="002479cb"/>
+    </style:style>
+    <style:style style:name="P25" style:family="paragraph" style:parent-style-name="Table_20_Contents">
+      <style:text-properties officeooo:rsid="002479cb" officeooo:paragraph-rsid="002479cb"/>
+    </style:style>
+    <style:style style:name="P26" style:family="paragraph" style:parent-style-name="Table_20_Contents">
+      <style:text-properties officeooo:rsid="0025f5d3" officeooo:paragraph-rsid="0025f5d3"/>
     </style:style>
     <style:style style:name="T1" style:family="text">
       <style:text-properties fo:font-weight="bold" style:font-weight-asian="bold" style:font-weight-complex="bold"/>
@@ -94,107 +157,113 @@
       <style:text-properties fo:color="#ce9178" loext:opacity="100%" style:font-name="Consolas" fo:font-size="10.5pt" fo:font-weight="normal" fo:background-color="#1e1e1e" loext:char-shading-value="0"/>
     </style:style>
     <style:style style:name="T7" style:family="text">
-      <style:text-properties officeooo:rsid="001baa55"/>
+      <style:text-properties officeooo:rsid="0022e33a"/>
+    </style:style>
+    <style:style style:name="T8" style:family="text">
+      <style:text-properties officeooo:rsid="002479cb"/>
+    </style:style>
+    <style:style style:name="T9" style:family="text">
+      <style:text-properties officeooo:rsid="00273314"/>
     </style:style>
     <text:list-style style:name="L1">
-      <text:list-level-style-bullet text:level="1" text:style-name="Bullet_20_Symbols" loext:num-list-format="%1%." text:bullet-char="•">
+      <text:list-level-style-bullet text:level="1" text:style-name="Bullet_20_Symbols" loext:num-list-format="%1%." style:num-suffix="." text:bullet-char="•">
         <style:list-level-properties text:list-level-position-and-space-mode="label-alignment">
           <style:list-level-label-alignment text:label-followed-by="listtab" text:list-tab-stop-position="1.27cm" fo:text-indent="-0.635cm" fo:margin-left="1.27cm"/>
         </style:list-level-properties>
       </text:list-level-style-bullet>
-      <text:list-level-style-bullet text:level="2" text:style-name="Bullet_20_Symbols" loext:num-list-format="%2%." text:bullet-char="◦">
+      <text:list-level-style-bullet text:level="2" text:style-name="Bullet_20_Symbols" loext:num-list-format="%2%." style:num-suffix="." text:bullet-char="◦">
         <style:list-level-properties text:list-level-position-and-space-mode="label-alignment">
           <style:list-level-label-alignment text:label-followed-by="listtab" text:list-tab-stop-position="1.905cm" fo:text-indent="-0.635cm" fo:margin-left="1.905cm"/>
         </style:list-level-properties>
       </text:list-level-style-bullet>
-      <text:list-level-style-bullet text:level="3" text:style-name="Bullet_20_Symbols" loext:num-list-format="%3%." text:bullet-char="▪">
+      <text:list-level-style-bullet text:level="3" text:style-name="Bullet_20_Symbols" loext:num-list-format="%3%." style:num-suffix="." text:bullet-char="▪">
         <style:list-level-properties text:list-level-position-and-space-mode="label-alignment">
           <style:list-level-label-alignment text:label-followed-by="listtab" text:list-tab-stop-position="2.54cm" fo:text-indent="-0.635cm" fo:margin-left="2.54cm"/>
         </style:list-level-properties>
       </text:list-level-style-bullet>
-      <text:list-level-style-bullet text:level="4" text:style-name="Bullet_20_Symbols" loext:num-list-format="%4%." text:bullet-char="•">
+      <text:list-level-style-bullet text:level="4" text:style-name="Bullet_20_Symbols" loext:num-list-format="%4%." style:num-suffix="." text:bullet-char="•">
         <style:list-level-properties text:list-level-position-and-space-mode="label-alignment">
           <style:list-level-label-alignment text:label-followed-by="listtab" text:list-tab-stop-position="3.175cm" fo:text-indent="-0.635cm" fo:margin-left="3.175cm"/>
         </style:list-level-properties>
       </text:list-level-style-bullet>
-      <text:list-level-style-bullet text:level="5" text:style-name="Bullet_20_Symbols" loext:num-list-format="%5%." text:bullet-char="◦">
+      <text:list-level-style-bullet text:level="5" text:style-name="Bullet_20_Symbols" loext:num-list-format="%5%." style:num-suffix="." text:bullet-char="◦">
         <style:list-level-properties text:list-level-position-and-space-mode="label-alignment">
           <style:list-level-label-alignment text:label-followed-by="listtab" text:list-tab-stop-position="3.81cm" fo:text-indent="-0.635cm" fo:margin-left="3.81cm"/>
         </style:list-level-properties>
       </text:list-level-style-bullet>
-      <text:list-level-style-bullet text:level="6" text:style-name="Bullet_20_Symbols" loext:num-list-format="%6%." text:bullet-char="▪">
+      <text:list-level-style-bullet text:level="6" text:style-name="Bullet_20_Symbols" loext:num-list-format="%6%." style:num-suffix="." text:bullet-char="▪">
         <style:list-level-properties text:list-level-position-and-space-mode="label-alignment">
           <style:list-level-label-alignment text:label-followed-by="listtab" text:list-tab-stop-position="4.445cm" fo:text-indent="-0.635cm" fo:margin-left="4.445cm"/>
         </style:list-level-properties>
       </text:list-level-style-bullet>
-      <text:list-level-style-bullet text:level="7" text:style-name="Bullet_20_Symbols" loext:num-list-format="%7%." text:bullet-char="•">
+      <text:list-level-style-bullet text:level="7" text:style-name="Bullet_20_Symbols" loext:num-list-format="%7%." style:num-suffix="." text:bullet-char="•">
         <style:list-level-properties text:list-level-position-and-space-mode="label-alignment">
           <style:list-level-label-alignment text:label-followed-by="listtab" text:list-tab-stop-position="5.08cm" fo:text-indent="-0.635cm" fo:margin-left="5.08cm"/>
         </style:list-level-properties>
       </text:list-level-style-bullet>
-      <text:list-level-style-bullet text:level="8" text:style-name="Bullet_20_Symbols" loext:num-list-format="%8%." text:bullet-char="◦">
+      <text:list-level-style-bullet text:level="8" text:style-name="Bullet_20_Symbols" loext:num-list-format="%8%." style:num-suffix="." text:bullet-char="◦">
         <style:list-level-properties text:list-level-position-and-space-mode="label-alignment">
           <style:list-level-label-alignment text:label-followed-by="listtab" text:list-tab-stop-position="5.715cm" fo:text-indent="-0.635cm" fo:margin-left="5.715cm"/>
         </style:list-level-properties>
       </text:list-level-style-bullet>
-      <text:list-level-style-bullet text:level="9" text:style-name="Bullet_20_Symbols" loext:num-list-format="%9%." text:bullet-char="▪">
+      <text:list-level-style-bullet text:level="9" text:style-name="Bullet_20_Symbols" loext:num-list-format="%9%." style:num-suffix="." text:bullet-char="▪">
         <style:list-level-properties text:list-level-position-and-space-mode="label-alignment">
           <style:list-level-label-alignment text:label-followed-by="listtab" text:list-tab-stop-position="6.35cm" fo:text-indent="-0.635cm" fo:margin-left="6.35cm"/>
         </style:list-level-properties>
       </text:list-level-style-bullet>
-      <text:list-level-style-bullet text:level="10" text:style-name="Bullet_20_Symbols" loext:num-list-format="%10%." text:bullet-char="•">
+      <text:list-level-style-bullet text:level="10" text:style-name="Bullet_20_Symbols" loext:num-list-format="%10%." style:num-suffix="." text:bullet-char="•">
         <style:list-level-properties text:list-level-position-and-space-mode="label-alignment">
           <style:list-level-label-alignment text:label-followed-by="listtab" text:list-tab-stop-position="6.985cm" fo:text-indent="-0.635cm" fo:margin-left="6.985cm"/>
         </style:list-level-properties>
       </text:list-level-style-bullet>
     </text:list-style>
     <text:list-style style:name="L2">
-      <text:list-level-style-bullet text:level="1" text:style-name="Bullet_20_Symbols" loext:num-list-format="%1%." text:bullet-char="•">
+      <text:list-level-style-bullet text:level="1" text:style-name="Bullet_20_Symbols" loext:num-list-format="%1%." style:num-suffix="." text:bullet-char="•">
         <style:list-level-properties text:list-level-position-and-space-mode="label-alignment">
           <style:list-level-label-alignment text:label-followed-by="listtab" text:list-tab-stop-position="1.27cm" fo:text-indent="-0.635cm" fo:margin-left="1.27cm"/>
         </style:list-level-properties>
       </text:list-level-style-bullet>
-      <text:list-level-style-bullet text:level="2" text:style-name="Bullet_20_Symbols" loext:num-list-format="%2%." text:bullet-char="◦">
+      <text:list-level-style-bullet text:level="2" text:style-name="Bullet_20_Symbols" loext:num-list-format="%2%." style:num-suffix="." text:bullet-char="◦">
         <style:list-level-properties text:list-level-position-and-space-mode="label-alignment">
           <style:list-level-label-alignment text:label-followed-by="listtab" text:list-tab-stop-position="1.905cm" fo:text-indent="-0.635cm" fo:margin-left="1.905cm"/>
         </style:list-level-properties>
       </text:list-level-style-bullet>
-      <text:list-level-style-bullet text:level="3" text:style-name="Bullet_20_Symbols" loext:num-list-format="%3%." text:bullet-char="▪">
+      <text:list-level-style-bullet text:level="3" text:style-name="Bullet_20_Symbols" loext:num-list-format="%3%." style:num-suffix="." text:bullet-char="▪">
         <style:list-level-properties text:list-level-position-and-space-mode="label-alignment">
           <style:list-level-label-alignment text:label-followed-by="listtab" text:list-tab-stop-position="2.54cm" fo:text-indent="-0.635cm" fo:margin-left="2.54cm"/>
         </style:list-level-properties>
       </text:list-level-style-bullet>
-      <text:list-level-style-bullet text:level="4" text:style-name="Bullet_20_Symbols" loext:num-list-format="%4%." text:bullet-char="•">
+      <text:list-level-style-bullet text:level="4" text:style-name="Bullet_20_Symbols" loext:num-list-format="%4%." style:num-suffix="." text:bullet-char="•">
         <style:list-level-properties text:list-level-position-and-space-mode="label-alignment">
           <style:list-level-label-alignment text:label-followed-by="listtab" text:list-tab-stop-position="3.175cm" fo:text-indent="-0.635cm" fo:margin-left="3.175cm"/>
         </style:list-level-properties>
       </text:list-level-style-bullet>
-      <text:list-level-style-bullet text:level="5" text:style-name="Bullet_20_Symbols" loext:num-list-format="%5%." text:bullet-char="◦">
+      <text:list-level-style-bullet text:level="5" text:style-name="Bullet_20_Symbols" loext:num-list-format="%5%." style:num-suffix="." text:bullet-char="◦">
         <style:list-level-properties text:list-level-position-and-space-mode="label-alignment">
           <style:list-level-label-alignment text:label-followed-by="listtab" text:list-tab-stop-position="3.81cm" fo:text-indent="-0.635cm" fo:margin-left="3.81cm"/>
         </style:list-level-properties>
       </text:list-level-style-bullet>
-      <text:list-level-style-bullet text:level="6" text:style-name="Bullet_20_Symbols" loext:num-list-format="%6%." text:bullet-char="▪">
+      <text:list-level-style-bullet text:level="6" text:style-name="Bullet_20_Symbols" loext:num-list-format="%6%." style:num-suffix="." text:bullet-char="▪">
         <style:list-level-properties text:list-level-position-and-space-mode="label-alignment">
           <style:list-level-label-alignment text:label-followed-by="listtab" text:list-tab-stop-position="4.445cm" fo:text-indent="-0.635cm" fo:margin-left="4.445cm"/>
         </style:list-level-properties>
       </text:list-level-style-bullet>
-      <text:list-level-style-bullet text:level="7" text:style-name="Bullet_20_Symbols" loext:num-list-format="%7%." text:bullet-char="•">
+      <text:list-level-style-bullet text:level="7" text:style-name="Bullet_20_Symbols" loext:num-list-format="%7%." style:num-suffix="." text:bullet-char="•">
         <style:list-level-properties text:list-level-position-and-space-mode="label-alignment">
           <style:list-level-label-alignment text:label-followed-by="listtab" text:list-tab-stop-position="5.08cm" fo:text-indent="-0.635cm" fo:margin-left="5.08cm"/>
         </style:list-level-properties>
       </text:list-level-style-bullet>
-      <text:list-level-style-bullet text:level="8" text:style-name="Bullet_20_Symbols" loext:num-list-format="%8%." text:bullet-char="◦">
+      <text:list-level-style-bullet text:level="8" text:style-name="Bullet_20_Symbols" loext:num-list-format="%8%." style:num-suffix="." text:bullet-char="◦">
         <style:list-level-properties text:list-level-position-and-space-mode="label-alignment">
           <style:list-level-label-alignment text:label-followed-by="listtab" text:list-tab-stop-position="5.715cm" fo:text-indent="-0.635cm" fo:margin-left="5.715cm"/>
         </style:list-level-properties>
       </text:list-level-style-bullet>
-      <text:list-level-style-bullet text:level="9" text:style-name="Bullet_20_Symbols" loext:num-list-format="%9%." text:bullet-char="▪">
+      <text:list-level-style-bullet text:level="9" text:style-name="Bullet_20_Symbols" loext:num-list-format="%9%." style:num-suffix="." text:bullet-char="▪">
         <style:list-level-properties text:list-level-position-and-space-mode="label-alignment">
           <style:list-level-label-alignment text:label-followed-by="listtab" text:list-tab-stop-position="6.35cm" fo:text-indent="-0.635cm" fo:margin-left="6.35cm"/>
         </style:list-level-properties>
       </text:list-level-style-bullet>
-      <text:list-level-style-bullet text:level="10" text:style-name="Bullet_20_Symbols" loext:num-list-format="%10%." text:bullet-char="•">
+      <text:list-level-style-bullet text:level="10" text:style-name="Bullet_20_Symbols" loext:num-list-format="%10%." style:num-suffix="." text:bullet-char="•">
         <style:list-level-properties text:list-level-position-and-space-mode="label-alignment">
           <style:list-level-label-alignment text:label-followed-by="listtab" text:list-tab-stop-position="6.985cm" fo:text-indent="-0.635cm" fo:margin-left="6.985cm"/>
         </style:list-level-properties>
@@ -281,60 +350,306 @@
       <text:p text:style-name="P8">Agora vamos começa ver sobre CSS. Ele é o responsável por nos permitir alterar o modo como o navegador exibe cada elemento do HTML</text:p>
       <text:p text:style-name="P8"/>
       <text:p text:style-name="P8"/>
-      <text:p text:style-name="P10">
-        <text:span text:style-name="T7">Modulo 7: Seletores Básicos</text:span>
-      </text:p>
+      <text:p text:style-name="P15">Modulo 7: Seletores Básicos</text:p>
       <text:p text:style-name="P9">Para que o CSS possa estilizar o elemento que a gente quer temos que selecionar este elemento.</text:p>
       <text:p text:style-name="P9">Conhecendo os seletores e as várias maneiras para se atingir um elemento, seja por seus atributos, posição ou estado.</text:p>
-      <text:p text:style-name="P13">
+      <text:p text:style-name="P12">
         <text:soft-page-break/>
         <text:span text:style-name="T1">Seletores</text:span>
         :
       </text:p>
-      <text:list xml:id="list896204758" text:style-name="L1">
+      <text:list xml:id="list3344601939" text:style-name="L1">
         <text:list-item>
-          <text:p text:style-name="P14">#meu-id</text:p>
+          <text:p text:style-name="P16">#meu-id</text:p>
         </text:list-item>
         <text:list-item>
-          <text:p text:style-name="P14">.minha-classe</text:p>
+          <text:p text:style-name="P16">.minha-classe</text:p>
         </text:list-item>
         <text:list-item>
-          <text:p text:style-name="P14">p, div, section, main</text:p>
+          <text:p text:style-name="P16">p, div, section, main</text:p>
         </text:list-item>
         <text:list-item>
-          <text:p text:style-name="P14">*</text:p>
+          <text:p text:style-name="P16">*</text:p>
         </text:list-item>
       </text:list>
-      <text:p text:style-name="P13"/>
-      <text:p text:style-name="P11">Seletores de relacionamento</text:p>
-      <text:list xml:id="list1136515559" text:style-name="L2">
+      <text:p text:style-name="P12"/>
+      <text:p text:style-name="P10">Seletores de relacionamento</text:p>
+      <text:list xml:id="list1253696885" text:style-name="L2">
         <text:list-item>
-          <text:p text:style-name="P16">ul &gt; span {}</text:p>
+          <text:p text:style-name="P17">ul &gt; span {}</text:p>
         </text:list-item>
         <text:list-item>
-          <text:p text:style-name="P16">h1 + span {}</text:p>
+          <text:p text:style-name="P17">h1 + span {}</text:p>
         </text:list-item>
         <text:list-item>
-          <text:p text:style-name="P16">ul ~ span {}</text:p>
+          <text:p text:style-name="P17">ul ~ span {}</text:p>
         </text:list-item>
         <text:list-item>
-          <text:p text:style-name="P16">ul span {}</text:p>
+          <text:p text:style-name="P17">ul span {}</text:p>
         </text:list-item>
       </text:list>
-      <text:p text:style-name="P13"/>
-      <text:p text:style-name="P12">seletor de atributos</text:p>
-      <text:p text:style-name="P15"/>
-      <text:p text:style-name="P15"/>
-      <text:p text:style-name="P15"/>
-      <text:p text:style-name="P15"/>
-      <text:p text:style-name="P15"/>
-      <text:p text:style-name="P17">Web mais segura</text:p>
-      <text:p text:style-name="P17">site para cria conexão https</text:p>
-      <text:p text:style-name="P17">
+      <text:p text:style-name="P12"/>
+      <text:p text:style-name="P11">
+        <text:span text:style-name="T7">S</text:span>
+        eletor de atributos
+      </text:p>
+      <text:p text:style-name="P19"/>
+      <table:table table:name="Tabela1" table:style-name="Tabela1">
+        <table:table-column table:style-name="Tabela1.A" table:number-columns-repeated="3"/>
+        <table:table-row table:style-name="TableLine2330260578528">
+          <table:table-cell table:style-name="Tabela1.A1" office:value-type="string">
+            <text:p text:style-name="P20">[atributo]</text:p>
+          </table:table-cell>
+          <table:table-cell table:style-name="Tabela1.A1" office:value-type="string">
+            <text:p text:style-name="P22">readonly</text:p>
+          </table:table-cell>
+          <table:table-cell table:style-name="Tabela1.C1" office:value-type="string">
+            <text:p text:style-name="P22">Seleciona todos os elementos que contém o atributo readonly, como &lt;input type=”text” readonly&gt;</text:p>
+          </table:table-cell>
+        </table:table-row>
+        <table:table-row table:style-name="TableLine2330260578528">
+          <table:table-cell table:style-name="Tabela1.A2" office:value-type="string">
+            <text:p text:style-name="P22">[atributo=valor]</text:p>
+          </table:table-cell>
+          <table:table-cell table:style-name="Tabela1.A2" office:value-type="string">
+            <text:p text:style-name="P22">[type=”text”]</text:p>
+          </table:table-cell>
+          <table:table-cell table:style-name="Tabela1.C2" office:value-type="string">
+            <text:p text:style-name="P22">Seleciona todos os elementos que contém o atributo igual ao valor especificado, como: &lt;input type=”text” /&gt;</text:p>
+          </table:table-cell>
+        </table:table-row>
+        <table:table-row table:style-name="TableLine2330260578528">
+          <table:table-cell table:style-name="Tabela1.A2" office:value-type="string">
+            <text:p text:style-name="P22">[atributo^=valor]</text:p>
+          </table:table-cell>
+          <table:table-cell table:style-name="Tabela1.A2" office:value-type="string">
+            <text:p text:style-name="P22">[href^=”#”]</text:p>
+          </table:table-cell>
+          <table:table-cell table:style-name="Tabela1.C2" office:value-type="string">
+            <text:p text:style-name="P22">Elementos com o atributo começando com o valor passado</text:p>
+          </table:table-cell>
+        </table:table-row>
+        <table:table-row table:style-name="TableLine2330260578528">
+          <table:table-cell table:style-name="Tabela1.A2" office:value-type="string">
+            <text:p text:style-name="P22">[atributo$=valor]</text:p>
+          </table:table-cell>
+          <table:table-cell table:style-name="Tabela1.A2" office:value-type="string">
+            <text:p text:style-name="P22">[href$=”.com”]</text:p>
+          </table:table-cell>
+          <table:table-cell table:style-name="Tabela1.C2" office:value-type="string">
+            <text:p text:style-name="P22">Elemento com o atributo finalizando com o valor passado</text:p>
+          </table:table-cell>
+        </table:table-row>
+        <table:table-row table:style-name="TableLine2330260578528">
+          <table:table-cell table:style-name="Tabela1.A2" office:value-type="string">
+            <text:p text:style-name="P22">[atributo*=valor i]</text:p>
+          </table:table-cell>
+          <table:table-cell table:style-name="Tabela1.A2" office:value-type="string">
+            <text:p text:style-name="P22">[href*=”treinaweb” i]</text:p>
+          </table:table-cell>
+          <table:table-cell table:style-name="Tabela1.C2" office:value-type="string">
+            <text:p text:style-name="P22">
+              Elementos com o atributo com o valor passado em qualquer parte. O “i” indica que não há diferença entre as letras minúsculas ou mai
+              <text:span text:style-name="T7">ú</text:span>
+              sculas
+            </text:p>
+          </table:table-cell>
+        </table:table-row>
+      </table:table>
+      <text:p text:style-name="P20"/>
+      <text:p text:style-name="P13"/>
+      <text:p text:style-name="P13"/>
+      <text:p text:style-name="P13"/>
+      <text:p text:style-name="P13"/>
+      <text:p text:style-name="P13"/>
+      <text:p text:style-name="P13"/>
+      <text:p text:style-name="P13"/>
+      <text:p text:style-name="P13"/>
+      <text:p text:style-name="P13"/>
+      <text:p text:style-name="P13"/>
+      <text:p text:style-name="P13"/>
+      <text:p text:style-name="P13"/>
+      <text:p text:style-name="P13"/>
+      <text:p text:style-name="P13"/>
+      <text:p text:style-name="P13"/>
+      <text:p text:style-name="P13"/>
+      <text:p text:style-name="P13">
+        <text:soft-page-break/>
+      </text:p>
+      <text:p text:style-name="P21">
+        <text:span text:style-name="T1">Pseudo-Classes </text:span>
+        – são seletores que indicam um elemento assim que este satisfizer um certo estado
+      </text:p>
+      <text:p text:style-name="P21"/>
+      <table:table table:name="Tabela2" table:style-name="Tabela2">
+        <table:table-column table:style-name="Tabela2.A" table:number-columns-repeated="3"/>
+        <table:table-row table:style-name="TableLine2330260648976">
+          <table:table-cell table:style-name="Tabela2.A1" office:value-type="string">
+            <text:p text:style-name="P21">:active</text:p>
+          </table:table-cell>
+          <table:table-cell table:style-name="Tabela2.A1" office:value-type="string">
+            <text:p text:style-name="P23">a:active</text:p>
+          </table:table-cell>
+          <table:table-cell table:style-name="Tabela2.C1" office:value-type="string">
+            <text:p text:style-name="P23">Seleciona a tag &lt;a&gt; que esteja ativa.</text:p>
+          </table:table-cell>
+        </table:table-row>
+        <table:table-row table:style-name="TableLine2330260648976">
+          <table:table-cell table:style-name="Tabela2.A2" office:value-type="string">
+            <text:p text:style-name="Table_20_Contents">
+              :
+              <text:span text:style-name="T7">checked</text:span>
+            </text:p>
+          </table:table-cell>
+          <table:table-cell table:style-name="Tabela2.A2" office:value-type="string">
+            <text:p text:style-name="P23">input:checked</text:p>
+          </table:table-cell>
+          <table:table-cell table:style-name="Tabela2.C2" office:value-type="string">
+            <text:p text:style-name="P23">Seleciona todos os elementos &lt;input&gt; que estejam checados.</text:p>
+          </table:table-cell>
+        </table:table-row>
+        <table:table-row table:style-name="TableLine2330260648976">
+          <table:table-cell table:style-name="Tabela2.A2" office:value-type="string">
+            <text:p text:style-name="Table_20_Contents">
+              :
+              <text:span text:style-name="T7">empty</text:span>
+            </text:p>
+          </table:table-cell>
+          <table:table-cell table:style-name="Tabela2.A2" office:value-type="string">
+            <text:p text:style-name="P23">p:empty</text:p>
+          </table:table-cell>
+          <table:table-cell table:style-name="Tabela2.C2" office:value-type="string">
+            <text:p text:style-name="P26">Seleciona todo &lt;p&gt; que não tem filhos ou texto.</text:p>
+          </table:table-cell>
+        </table:table-row>
+        <table:table-row table:style-name="TableLine2330260648976">
+          <table:table-cell table:style-name="Tabela2.A2" office:value-type="string">
+            <text:p text:style-name="Table_20_Contents">
+              :
+              <text:span text:style-name="T8">first-child</text:span>
+            </text:p>
+          </table:table-cell>
+          <table:table-cell table:style-name="Tabela2.A2" office:value-type="string">
+            <text:p text:style-name="P24">
+              <text:span text:style-name="T8">p</text:span>
+              :
+              <text:span text:style-name="T8">first-child</text:span>
+            </text:p>
+          </table:table-cell>
+          <table:table-cell table:style-name="Tabela2.C2" office:value-type="string">
+            <text:p text:style-name="P26">Seleciona a tag &lt;p&gt; caso ela seja o primeiro filho da tag pai.</text:p>
+          </table:table-cell>
+        </table:table-row>
+        <table:table-row table:style-name="TableLine2330260648976">
+          <table:table-cell table:style-name="Tabela2.A2" office:value-type="string">
+            <text:p text:style-name="Table_20_Contents">
+              :
+              <text:span text:style-name="T8">focus</text:span>
+            </text:p>
+          </table:table-cell>
+          <table:table-cell table:style-name="Tabela2.A2" office:value-type="string">
+            <text:p text:style-name="P25">input:focus</text:p>
+          </table:table-cell>
+          <table:table-cell table:style-name="Tabela2.C2" office:value-type="string">
+            <text:p text:style-name="P26">Seleciona o elemento &lt;input&gt; que esta em focus</text:p>
+          </table:table-cell>
+        </table:table-row>
+        <table:table-row table:style-name="TableLine2330260648976">
+          <table:table-cell table:style-name="Tabela2.A2" office:value-type="string">
+            <text:p text:style-name="Table_20_Contents">
+              :
+              <text:span text:style-name="T8">hover</text:span>
+            </text:p>
+          </table:table-cell>
+          <table:table-cell table:style-name="Tabela2.A2" office:value-type="string">
+            <text:p text:style-name="P25">a:hover</text:p>
+          </table:table-cell>
+          <table:table-cell table:style-name="Tabela2.C2" office:value-type="string">
+            <text:p text:style-name="P25">Seleciona o elemento &lt;a&gt; em que o curso do mouse esta em cima.</text:p>
+          </table:table-cell>
+        </table:table-row>
+        <table:table-row table:style-name="TableLine2330260648976">
+          <table:table-cell table:style-name="Tabela2.A2" office:value-type="string">
+            <text:p text:style-name="Table_20_Contents">
+              :
+              <text:span text:style-name="T8">last-child</text:span>
+            </text:p>
+          </table:table-cell>
+          <table:table-cell table:style-name="Tabela2.A2" office:value-type="string">
+            <text:p text:style-name="P25">p:last-child</text:p>
+          </table:table-cell>
+          <table:table-cell table:style-name="Tabela2.C2" office:value-type="string">
+            <text:p text:style-name="P25">Seleciona a tag &lt;p&gt; que seja a última filha de seu pai.</text:p>
+          </table:table-cell>
+        </table:table-row>
+        <table:table-row table:style-name="TableLine2330260648976">
+          <table:table-cell table:style-name="Tabela2.A2" office:value-type="string">
+            <text:p text:style-name="Table_20_Contents">
+              :
+              <text:span text:style-name="T8">not(sel)</text:span>
+            </text:p>
+          </table:table-cell>
+          <table:table-cell table:style-name="Tabela2.A2" office:value-type="string">
+            <text:p text:style-name="P25">
+              :n
+              <text:span text:style-name="T9">ot</text:span>
+              (p)
+            </text:p>
+          </table:table-cell>
+          <table:table-cell table:style-name="Tabela2.C2" office:value-type="string">
+            <text:p text:style-name="P25">Seleciona todo os elementos que não sejam &lt;p&gt;</text:p>
+          </table:table-cell>
+        </table:table-row>
+        <table:table-row table:style-name="TableLine2330260648976">
+          <table:table-cell table:style-name="Tabela2.A2" office:value-type="string">
+            <text:p text:style-name="Table_20_Contents">
+              :
+              <text:span text:style-name="T8">nth-child(n)</text:span>
+            </text:p>
+          </table:table-cell>
+          <table:table-cell table:style-name="Tabela2.A2" office:value-type="string">
+            <text:p text:style-name="P25">p:nth-child(2)</text:p>
+          </table:table-cell>
+          <table:table-cell table:style-name="Tabela2.C2" office:value-type="string">
+            <text:p text:style-name="P25">Seleciona todo &lt;p&gt; que seja o segundo filho de seu pai. Altere “n” por qualquer número.</text:p>
+          </table:table-cell>
+        </table:table-row>
+        <table:table-row table:style-name="TableLine2330260648976">
+          <table:table-cell table:style-name="Tabela2.A2" office:value-type="string">
+            <text:p text:style-name="Table_20_Contents"/>
+          </table:table-cell>
+          <table:table-cell table:style-name="Tabela2.A2" office:value-type="string">
+            <text:p text:style-name="Table_20_Contents"/>
+          </table:table-cell>
+          <table:table-cell table:style-name="Tabela2.C2" office:value-type="string">
+            <text:p text:style-name="Table_20_Contents"/>
+          </table:table-cell>
+        </table:table-row>
+      </table:table>
+      <text:p text:style-name="P21"/>
+      <text:p text:style-name="P13"/>
+      <text:p text:style-name="P13"/>
+      <text:p text:style-name="P13"/>
+      <text:p text:style-name="P13"/>
+      <text:p text:style-name="P13"/>
+      <text:p text:style-name="P13"/>
+      <text:p text:style-name="P13"/>
+      <text:p text:style-name="P13"/>
+      <text:p text:style-name="P13"/>
+      <text:p text:style-name="P13"/>
+      <text:p text:style-name="P13"/>
+      <text:p text:style-name="P13"/>
+      <text:p text:style-name="P13"/>
+      <text:p text:style-name="P13"/>
+      <text:p text:style-name="P13"/>
+      <text:p text:style-name="P13"/>
+      <text:p text:style-name="P14">Web mais segura</text:p>
+      <text:p text:style-name="P14">site para cria conexão https</text:p>
+      <text:p text:style-name="P14">
         link: 
         <text:a xlink:type="simple" xlink:href="https://letsencrypt.org/" text:style-name="Internet_20_link" text:visited-style-name="Visited_20_Internet_20_Link">https://letsencrypt.org/</text:a>
       </text:p>
-      <text:p text:style-name="P17"/>
+      <text:p text:style-name="P14"/>
     </office:text>
   </office:body>
 </office:document-content>
@@ -343,11 +658,11 @@
 <file path=meta.xml><?xml version="1.0" encoding="utf-8"?>
 <office:document-meta xmlns:grddl="http://www.w3.org/2003/g/data-view#" xmlns:meta="urn:oasis:names:tc:opendocument:xmlns:meta:1.0" xmlns:office="urn:oasis:names:tc:opendocument:xmlns:office:1.0" xmlns:ooo="http://openoffice.org/2004/office" xmlns:xlink="http://www.w3.org/1999/xlink" xmlns:dc="http://purl.org/dc/elements/1.1/" office:version="1.3">
   <office:meta>
-    <dc:date>2022-01-04T12:38:33.093000000</dc:date>
-    <meta:editing-duration>PT16H45M4S</meta:editing-duration>
-    <meta:editing-cycles>7</meta:editing-cycles>
+    <dc:date>2022-01-06T19:40:38.578000000</dc:date>
+    <meta:editing-duration>PT17H30M15S</meta:editing-duration>
+    <meta:editing-cycles>8</meta:editing-cycles>
     <meta:generator>LibreOffice/7.2.2.2$Windows_X86_64 LibreOffice_project/02b2acce88a210515b4a5bb2e46cbfb63fe97d56</meta:generator>
-    <meta:document-statistic meta:table-count="0" meta:image-count="0" meta:object-count="0" meta:page-count="2" meta:paragraph-count="38" meta:word-count="288" meta:character-count="1722" meta:non-whitespace-character-count="1477"/>
+    <meta:document-statistic meta:table-count="2" meta:image-count="0" meta:object-count="0" meta:page-count="3" meta:paragraph-count="81" meta:word-count="497" meta:character-count="3081" meta:non-whitespace-character-count="2669"/>
   </office:meta>
 </office:document-meta>
 </file>
@@ -356,21 +671,21 @@
 <office:document-settings xmlns:office="urn:oasis:names:tc:opendocument:xmlns:office:1.0" xmlns:ooo="http://openoffice.org/2004/office" xmlns:xlink="http://www.w3.org/1999/xlink" xmlns:config="urn:oasis:names:tc:opendocument:xmlns:config:1.0" office:version="1.3">
   <office:settings>
     <config:config-item-set config:name="ooo:view-settings">
-      <config:config-item config:name="ViewAreaTop" config:type="long">21011</config:config-item>
+      <config:config-item config:name="ViewAreaTop" config:type="long">69236</config:config-item>
       <config:config-item config:name="ViewAreaLeft" config:type="long">0</config:config-item>
       <config:config-item config:name="ViewAreaWidth" config:type="long">24456</config:config-item>
-      <config:config-item config:name="ViewAreaHeight" config:type="long">10433</config:config-item>
+      <config:config-item config:name="ViewAreaHeight" config:type="long">9772</config:config-item>
       <config:config-item config:name="ShowRedlineChanges" config:type="boolean">true</config:config-item>
       <config:config-item config:name="InBrowseMode" config:type="boolean">false</config:config-item>
       <config:config-item-map-indexed config:name="Views">
         <config:config-item-map-entry>
           <config:config-item config:name="ViewId" config:type="string">view2</config:config-item>
-          <config:config-item config:name="ViewLeft" config:type="long">4493</config:config-item>
-          <config:config-item config:name="ViewTop" config:type="long">42439</config:config-item>
+          <config:config-item config:name="ViewLeft" config:type="long">11843</config:config-item>
+          <config:config-item config:name="ViewTop" config:type="long">74306</config:config-item>
           <config:config-item config:name="VisibleLeft" config:type="long">0</config:config-item>
-          <config:config-item config:name="VisibleTop" config:type="long">21011</config:config-item>
+          <config:config-item config:name="VisibleTop" config:type="long">69236</config:config-item>
           <config:config-item config:name="VisibleRight" config:type="long">24455</config:config-item>
-          <config:config-item config:name="VisibleBottom" config:type="long">31443</config:config-item>
+          <config:config-item config:name="VisibleBottom" config:type="long">79006</config:config-item>
           <config:config-item config:name="ZoomType" config:type="short">0</config:config-item>
           <config:config-item config:name="ViewLayoutColumns" config:type="short">1</config:config-item>
           <config:config-item config:name="ViewLayoutBookMode" config:type="boolean">false</config:config-item>
@@ -438,7 +753,7 @@
       <config:config-item config:name="UnxForceZeroExtLeading" config:type="boolean">false</config:config-item>
       <config:config-item config:name="UseOldPrinterMetrics" config:type="boolean">false</config:config-item>
       <config:config-item config:name="TabAtLeftIndentForParagraphsInList" config:type="boolean">false</config:config-item>
-      <config:config-item config:name="Rsid" config:type="int">2148607</config:config-item>
+      <config:config-item config:name="Rsid" config:type="int">2680482</config:config-item>
       <config:config-item config:name="MsWordCompTrailingBlanks" config:type="boolean">false</config:config-item>
       <config:config-item config:name="MathBaselineAlignment" config:type="boolean">false</config:config-item>
       <config:config-item config:name="InvertBorderSpacing" config:type="boolean">false</config:config-item>
@@ -500,7 +815,7 @@
   <office:styles>
     <style:default-style style:family="graphic">
       <style:graphic-properties svg:stroke-color="#3465a4" draw:fill-color="#729fcf" fo:wrap-option="no-wrap" draw:shadow-offset-x="0.3cm" draw:shadow-offset-y="0.3cm" draw:start-line-spacing-horizontal="0.283cm" draw:start-line-spacing-vertical="0.283cm" draw:end-line-spacing-horizontal="0.283cm" draw:end-line-spacing-vertical="0.283cm" style:flow-with-text="false"/>
-      <style:paragraph-properties style:text-autospace="ideograph-alpha" style:line-break="strict" style:font-independent-line-spacing="false">
+      <style:paragraph-properties style:text-autospace="ideograph-alpha" style:line-break="strict" style:writing-mode="lr-tb" style:font-independent-line-spacing="false">
         <style:tab-stops/>
       </style:paragraph-properties>
       <style:text-properties fo:color="#000000" loext:opacity="100%" style:font-name="Liberation Serif" fo:font-size="12pt" fo:language="pt" fo:country="BR" style:font-name-asian="Segoe UI" style:font-size-asian="12pt" style:language-asian="zh" style:country-asian="CN" style:font-name-complex="Tahoma" style:font-size-complex="12pt" style:language-complex="hi" style:country-complex="IN"/>
@@ -516,6 +831,9 @@
       <style:table-row-properties fo:keep-together="auto"/>
     </style:default-style>
     <style:style style:name="Standard" style:family="paragraph" style:class="text"/>
+    <style:style style:name="Table_20_Contents" style:display-name="Table Contents" style:family="paragraph" style:parent-style-name="Standard" style:class="extra">
+      <style:paragraph-properties fo:orphans="0" fo:widows="0" text:number-lines="false" text:line-number="0"/>
+    </style:style>
     <style:style style:name="Bullet_20_Symbols" style:display-name="Bullet Symbols" style:family="text">
       <style:text-properties style:font-name="OpenSymbol" fo:font-family="OpenSymbol" style:font-charset="x-symbol" style:font-name-asian="OpenSymbol" style:font-family-asian="OpenSymbol" style:font-charset-asian="x-symbol" style:font-name-complex="OpenSymbol" style:font-family-complex="OpenSymbol" style:font-charset-complex="x-symbol"/>
     </style:style>

</xml_diff>